<commit_message>
feat: remove unnecessary whitespace from DOCX template
</commit_message>
<xml_diff>
--- a/backend/assets/templates/resguardo_ti.docx
+++ b/backend/assets/templates/resguardo_ti.docx
@@ -2554,195 +2554,6 @@
       </w:tr>
       <w:tr>
         <w:trPr>
-          <w:trHeight w:val="600"/>
-        </w:trPr>
-        <w:tc>
-          <w:tcPr>
-            <w:tcW w:w="187" w:type="dxa"/>
-            <w:tcBorders>
-              <w:top w:val="nil"/>
-              <w:left w:val="nil"/>
-              <w:bottom w:val="nil"/>
-              <w:right w:val="nil"/>
-            </w:tcBorders>
-            <w:shd w:val="clear" w:color="auto" w:fill="auto"/>
-            <w:noWrap/>
-            <w:hideMark/>
-          </w:tcPr>
-          <w:p>
-            <w:pPr>
-              <w:spacing w:after="0" w:line="240" w:lineRule="auto"/>
-              <w:rPr>
-                <w:rFonts w:eastAsia="Times New Roman" w:cstheme="minorHAnsi"/>
-                <w:color w:val="000000"/>
-                <w:sz w:val="20"/>
-                <w:szCs w:val="20"/>
-                <w:lang w:eastAsia="es-MX"/>
-              </w:rPr>
-            </w:pPr>
-          </w:p>
-        </w:tc>
-        <w:tc>
-          <w:tcPr>
-            <w:tcW w:w="1426" w:type="dxa"/>
-            <w:tcBorders>
-              <w:top w:val="single" w:sz="4" w:space="0" w:color="A5A5A5"/>
-              <w:left w:val="single" w:sz="12" w:space="0" w:color="BFBFBF"/>
-              <w:bottom w:val="single" w:sz="4" w:space="0" w:color="A5A5A5"/>
-              <w:right w:val="single" w:sz="4" w:space="0" w:color="A5A5A5"/>
-            </w:tcBorders>
-            <w:shd w:val="clear" w:color="auto" w:fill="auto"/>
-            <w:noWrap/>
-          </w:tcPr>
-          <w:p>
-            <w:pPr>
-              <w:spacing w:after="0" w:line="240" w:lineRule="auto"/>
-              <w:rPr>
-                <w:rFonts w:eastAsia="Times New Roman" w:cstheme="minorHAnsi"/>
-                <w:color w:val="000000"/>
-                <w:sz w:val="20"/>
-                <w:szCs w:val="20"/>
-                <w:lang w:eastAsia="es-MX"/>
-              </w:rPr>
-            </w:pPr>
-          </w:p>
-        </w:tc>
-        <w:tc>
-          <w:tcPr>
-            <w:tcW w:w="1548" w:type="dxa"/>
-            <w:tcBorders>
-              <w:top w:val="single" w:sz="4" w:space="0" w:color="A5A5A5"/>
-              <w:left w:val="single" w:sz="4" w:space="0" w:color="A5A5A5"/>
-              <w:bottom w:val="single" w:sz="4" w:space="0" w:color="A5A5A5"/>
-              <w:right w:val="single" w:sz="4" w:space="0" w:color="A5A5A5"/>
-            </w:tcBorders>
-            <w:shd w:val="clear" w:color="auto" w:fill="auto"/>
-            <w:noWrap/>
-          </w:tcPr>
-          <w:p>
-            <w:pPr>
-              <w:spacing w:after="0" w:line="240" w:lineRule="auto"/>
-              <w:rPr>
-                <w:rFonts w:eastAsia="Times New Roman" w:cstheme="minorHAnsi"/>
-                <w:color w:val="000000"/>
-                <w:sz w:val="20"/>
-                <w:szCs w:val="20"/>
-                <w:lang w:eastAsia="es-MX"/>
-              </w:rPr>
-            </w:pPr>
-          </w:p>
-        </w:tc>
-        <w:tc>
-          <w:tcPr>
-            <w:tcW w:w="1699" w:type="dxa"/>
-            <w:tcBorders>
-              <w:top w:val="single" w:sz="4" w:space="0" w:color="A5A5A5"/>
-              <w:left w:val="single" w:sz="4" w:space="0" w:color="A5A5A5"/>
-              <w:bottom w:val="single" w:sz="4" w:space="0" w:color="A5A5A5"/>
-              <w:right w:val="single" w:sz="4" w:space="0" w:color="A5A5A5"/>
-            </w:tcBorders>
-            <w:shd w:val="clear" w:color="auto" w:fill="auto"/>
-            <w:noWrap/>
-          </w:tcPr>
-          <w:p>
-            <w:pPr>
-              <w:spacing w:after="0" w:line="240" w:lineRule="auto"/>
-              <w:rPr>
-                <w:rFonts w:eastAsia="Times New Roman" w:cstheme="minorHAnsi"/>
-                <w:sz w:val="20"/>
-                <w:szCs w:val="20"/>
-                <w:lang w:eastAsia="es-MX"/>
-              </w:rPr>
-            </w:pPr>
-          </w:p>
-        </w:tc>
-        <w:tc>
-          <w:tcPr>
-            <w:tcW w:w="1946" w:type="dxa"/>
-            <w:tcBorders>
-              <w:top w:val="single" w:sz="4" w:space="0" w:color="A5A5A5"/>
-              <w:left w:val="single" w:sz="4" w:space="0" w:color="A5A5A5"/>
-              <w:bottom w:val="single" w:sz="4" w:space="0" w:color="A5A5A5"/>
-              <w:right w:val="single" w:sz="4" w:space="0" w:color="A5A5A5"/>
-            </w:tcBorders>
-            <w:shd w:val="clear" w:color="auto" w:fill="auto"/>
-            <w:noWrap/>
-          </w:tcPr>
-          <w:p>
-            <w:pPr>
-              <w:spacing w:after="0" w:line="240" w:lineRule="auto"/>
-              <w:rPr>
-                <w:rFonts w:eastAsia="Times New Roman" w:cstheme="minorHAnsi"/>
-                <w:sz w:val="20"/>
-                <w:szCs w:val="20"/>
-                <w:lang w:eastAsia="es-MX"/>
-              </w:rPr>
-            </w:pPr>
-          </w:p>
-        </w:tc>
-        <w:tc>
-          <w:tcPr>
-            <w:tcW w:w="1774" w:type="dxa"/>
-            <w:tcBorders>
-              <w:top w:val="single" w:sz="4" w:space="0" w:color="A5A5A5"/>
-              <w:left w:val="single" w:sz="4" w:space="0" w:color="A5A5A5"/>
-              <w:bottom w:val="single" w:sz="4" w:space="0" w:color="A5A5A5"/>
-              <w:right w:val="single" w:sz="4" w:space="0" w:color="A5A5A5"/>
-            </w:tcBorders>
-            <w:shd w:val="clear" w:color="auto" w:fill="auto"/>
-            <w:noWrap/>
-          </w:tcPr>
-          <w:p>
-            <w:pPr>
-              <w:spacing w:after="0" w:line="240" w:lineRule="auto"/>
-              <w:rPr>
-                <w:rFonts w:eastAsia="Times New Roman" w:cstheme="minorHAnsi"/>
-                <w:sz w:val="20"/>
-                <w:szCs w:val="20"/>
-                <w:lang w:eastAsia="es-MX"/>
-              </w:rPr>
-            </w:pPr>
-          </w:p>
-        </w:tc>
-        <w:tc>
-          <w:tcPr>
-            <w:tcW w:w="2243" w:type="dxa"/>
-            <w:tcBorders>
-              <w:top w:val="single" w:sz="4" w:space="0" w:color="A5A5A5"/>
-              <w:left w:val="single" w:sz="4" w:space="0" w:color="A5A5A5"/>
-              <w:bottom w:val="single" w:sz="4" w:space="0" w:color="A5A5A5"/>
-              <w:right w:val="single" w:sz="12" w:space="0" w:color="BFBFBF"/>
-            </w:tcBorders>
-            <w:shd w:val="clear" w:color="auto" w:fill="auto"/>
-            <w:noWrap/>
-            <w:hideMark/>
-          </w:tcPr>
-          <w:p>
-            <w:pPr>
-              <w:spacing w:after="0" w:line="240" w:lineRule="auto"/>
-              <w:rPr>
-                <w:rFonts w:eastAsia="Times New Roman" w:cstheme="minorHAnsi"/>
-                <w:color w:val="000000"/>
-                <w:sz w:val="20"/>
-                <w:szCs w:val="20"/>
-                <w:lang w:eastAsia="es-MX"/>
-              </w:rPr>
-            </w:pPr>
-            <w:r>
-              <w:rPr>
-                <w:rFonts w:eastAsia="Times New Roman" w:cstheme="minorHAnsi"/>
-                <w:color w:val="000000"/>
-                <w:sz w:val="20"/>
-                <w:szCs w:val="20"/>
-                <w:lang w:eastAsia="es-MX"/>
-              </w:rPr>
-              <w:t> </w:t>
-            </w:r>
-          </w:p>
-        </w:tc>
-      </w:tr>
-      <w:tr>
-        <w:trPr>
           <w:trHeight w:val="436"/>
         </w:trPr>
         <w:tc>
@@ -3117,9 +2928,9 @@
                 <w:szCs w:val="24"/>
                 <w:lang w:eastAsia="es-MX"/>
               </w:rPr>
-              <w:t xml:space="preserve">para su resguardo, quedando bajo su responsabilidad el buen uso que haga del mismo </w:t>
-            </w:r>
-            <w:proofErr w:type="gramStart"/>
+              <w:t xml:space="preserve">para su resguardo, quedando bajo su responsabilidad el buen uso que haga del mismo de acuerdo a las políticas de uso de bienes del Grupo Aeroportuario del Pacífico. Toda Información que administre o </w:t>
+            </w:r>
+            <w:proofErr w:type="spellStart"/>
             <w:r>
               <w:rPr>
                 <w:rFonts w:ascii="Calibri" w:eastAsia="Times New Roman" w:hAnsi="Calibri" w:cs="Times New Roman"/>
@@ -3128,9 +2939,9 @@
                 <w:szCs w:val="24"/>
                 <w:lang w:eastAsia="es-MX"/>
               </w:rPr>
-              <w:t>de acuerdo a</w:t>
-            </w:r>
-            <w:proofErr w:type="gramEnd"/>
+              <w:t>este</w:t>
+            </w:r>
+            <w:proofErr w:type="spellEnd"/>
             <w:r>
               <w:rPr>
                 <w:rFonts w:ascii="Calibri" w:eastAsia="Times New Roman" w:hAnsi="Calibri" w:cs="Times New Roman"/>
@@ -3139,9 +2950,8 @@
                 <w:szCs w:val="24"/>
                 <w:lang w:eastAsia="es-MX"/>
               </w:rPr>
-              <w:t xml:space="preserve"> las políticas de uso de bienes del Grupo Aeroportuario del Pacífico. Toda Información que administre o </w:t>
-            </w:r>
-            <w:proofErr w:type="spellStart"/>
+              <w:t xml:space="preserve"> a su alcance como usuario, debe apegarse a las Normas establ</w:t>
+            </w:r>
             <w:r>
               <w:rPr>
                 <w:rFonts w:ascii="Calibri" w:eastAsia="Times New Roman" w:hAnsi="Calibri" w:cs="Times New Roman"/>
@@ -3150,9 +2960,8 @@
                 <w:szCs w:val="24"/>
                 <w:lang w:eastAsia="es-MX"/>
               </w:rPr>
-              <w:t>este</w:t>
-            </w:r>
-            <w:proofErr w:type="spellEnd"/>
+              <w:t>ecidas por GAP o sus Subsidiaria</w:t>
+            </w:r>
             <w:r>
               <w:rPr>
                 <w:rFonts w:ascii="Calibri" w:eastAsia="Times New Roman" w:hAnsi="Calibri" w:cs="Times New Roman"/>
@@ -3161,49 +2970,7 @@
                 <w:szCs w:val="24"/>
                 <w:lang w:eastAsia="es-MX"/>
               </w:rPr>
-              <w:t xml:space="preserve"> a su alcance como usuario, debe apegarse a las Normas establ</w:t>
-            </w:r>
-            <w:r>
-              <w:rPr>
-                <w:rFonts w:ascii="Calibri" w:eastAsia="Times New Roman" w:hAnsi="Calibri" w:cs="Times New Roman"/>
-                <w:color w:val="000000"/>
-                <w:sz w:val="24"/>
-                <w:szCs w:val="24"/>
-                <w:lang w:eastAsia="es-MX"/>
-              </w:rPr>
-              <w:t>ecidas por GAP o sus Subsidiaria</w:t>
-            </w:r>
-            <w:r>
-              <w:rPr>
-                <w:rFonts w:ascii="Calibri" w:eastAsia="Times New Roman" w:hAnsi="Calibri" w:cs="Times New Roman"/>
-                <w:color w:val="000000"/>
-                <w:sz w:val="24"/>
-                <w:szCs w:val="24"/>
-                <w:lang w:eastAsia="es-MX"/>
-              </w:rPr>
-              <w:t xml:space="preserve">s. En caso de incumplimiento de estas, se aplicará lo establecido </w:t>
-            </w:r>
-            <w:proofErr w:type="gramStart"/>
-            <w:r>
-              <w:rPr>
-                <w:rFonts w:ascii="Calibri" w:eastAsia="Times New Roman" w:hAnsi="Calibri" w:cs="Times New Roman"/>
-                <w:color w:val="000000"/>
-                <w:sz w:val="24"/>
-                <w:szCs w:val="24"/>
-                <w:lang w:eastAsia="es-MX"/>
-              </w:rPr>
-              <w:t>en  el</w:t>
-            </w:r>
-            <w:proofErr w:type="gramEnd"/>
-            <w:r>
-              <w:rPr>
-                <w:rFonts w:ascii="Calibri" w:eastAsia="Times New Roman" w:hAnsi="Calibri" w:cs="Times New Roman"/>
-                <w:color w:val="000000"/>
-                <w:sz w:val="24"/>
-                <w:szCs w:val="24"/>
-                <w:lang w:eastAsia="es-MX"/>
-              </w:rPr>
-              <w:t xml:space="preserve">  Código de Conducta y Reglamento Interior que corresponda según la Subsidiaria en que labore.</w:t>
+              <w:t>s. En caso de incumplimiento de estas, se aplicará lo establecido en  el  Código de Conducta y Reglamento Interior que corresponda según la Subsidiaria en que labore.</w:t>
             </w:r>
           </w:p>
         </w:tc>

</xml_diff>